<commit_message>
Add test plan description
To do:
- Specify test item
- Specify test eviroment and hardware
- Assign testing role
</commit_message>
<xml_diff>
--- a/docs/test/ktpm1_Group06_test_plan_v1.docx
+++ b/docs/test/ktpm1_Group06_test_plan_v1.docx
@@ -15,11 +15,21 @@
         <w:pStyle w:val="Title"/>
         <w:jc w:val="right"/>
       </w:pPr>
-      <w:fldSimple w:instr=" TITLE  \* MERGEFORMAT ">
-        <w:r>
-          <w:t>&lt;Iteration/ Master&gt; Test Plan</w:t>
-        </w:r>
-      </w:fldSimple>
+      <w:r>
+        <w:fldChar w:fldCharType="begin"/>
+      </w:r>
+      <w:r>
+        <w:instrText xml:space="preserve"> TITLE  \* MERGEFORMAT </w:instrText>
+      </w:r>
+      <w:r>
+        <w:fldChar w:fldCharType="separate"/>
+      </w:r>
+      <w:r>
+        <w:t>&lt;Iteration/ Master&gt; Test Plan</w:t>
+      </w:r>
+      <w:r>
+        <w:fldChar w:fldCharType="end"/>
+      </w:r>
     </w:p>
     <w:p/>
     <w:p>
@@ -199,7 +209,7 @@
               <w:pStyle w:val="Tabletext"/>
             </w:pPr>
             <w:r>
-              <w:t>&lt;dd/mmm/yy&gt;</w:t>
+              <w:t>06/12/2020</w:t>
             </w:r>
           </w:p>
         </w:tc>
@@ -212,7 +222,7 @@
               <w:pStyle w:val="Tabletext"/>
             </w:pPr>
             <w:r>
-              <w:t>&lt;x.x&gt;</w:t>
+              <w:t>1.0</w:t>
             </w:r>
           </w:p>
         </w:tc>
@@ -224,9 +234,6 @@
             <w:pPr>
               <w:pStyle w:val="Tabletext"/>
             </w:pPr>
-            <w:r>
-              <w:t>&lt;details&gt;</w:t>
-            </w:r>
           </w:p>
         </w:tc>
         <w:tc>
@@ -238,7 +245,7 @@
               <w:pStyle w:val="Tabletext"/>
             </w:pPr>
             <w:r>
-              <w:t>&lt;name&gt;</w:t>
+              <w:t>Mai Đăng Khánh</w:t>
             </w:r>
           </w:p>
         </w:tc>
@@ -1096,11 +1103,22 @@
       <w:r>
         <w:br w:type="page"/>
       </w:r>
-      <w:fldSimple w:instr=" TITLE  \* MERGEFORMAT ">
-        <w:r>
-          <w:t>&lt;Iteration/ Master&gt; Test Plan</w:t>
-        </w:r>
-      </w:fldSimple>
+      <w:r>
+        <w:lastRenderedPageBreak/>
+        <w:fldChar w:fldCharType="begin"/>
+      </w:r>
+      <w:r>
+        <w:instrText xml:space="preserve"> TITLE  \* MERGEFORMAT </w:instrText>
+      </w:r>
+      <w:r>
+        <w:fldChar w:fldCharType="separate"/>
+      </w:r>
+      <w:r>
+        <w:t>&lt;Iteration/ Master&gt; Test Plan</w:t>
+      </w:r>
+      <w:r>
+        <w:fldChar w:fldCharType="end"/>
+      </w:r>
     </w:p>
     <w:p>
       <w:pPr>
@@ -1164,6 +1182,105 @@
     </w:p>
     <w:p>
       <w:pPr>
+        <w:pStyle w:val="BodyText"/>
+        <w:jc w:val="both"/>
+      </w:pPr>
+      <w:r>
+        <w:t>This is the test plan documentation of our project: “</w:t>
+      </w:r>
+      <w:r>
+        <w:t>E-commerce Web Application</w:t>
+      </w:r>
+      <w:r>
+        <w:t>”.</w:t>
+      </w:r>
+      <w:r>
+        <w:t xml:space="preserve"> </w:t>
+      </w:r>
+      <w:r>
+        <w:t xml:space="preserve">It </w:t>
+      </w:r>
+      <w:r>
+        <w:t>helps us determine the effort needed to validate the quality of the application under test</w:t>
+      </w:r>
+      <w:r>
+        <w:t>.</w:t>
+      </w:r>
+    </w:p>
+    <w:p>
+      <w:pPr>
+        <w:pStyle w:val="BodyText"/>
+        <w:jc w:val="both"/>
+      </w:pPr>
+      <w:r>
+        <w:t xml:space="preserve"> </w:t>
+      </w:r>
+      <w:r>
+        <w:t xml:space="preserve">This document describes </w:t>
+      </w:r>
+      <w:r>
+        <w:t>the test strategy, objectives, schedule, estimation, deliverables, and resources required to perform testing for</w:t>
+      </w:r>
+      <w:r>
+        <w:t xml:space="preserve"> </w:t>
+      </w:r>
+      <w:r>
+        <w:t>the web application.</w:t>
+      </w:r>
+      <w:r>
+        <w:t xml:space="preserve"> </w:t>
+      </w:r>
+      <w:r>
+        <w:t>The test plan serves as a blueprint to conduct software testing activities as a defined process, which is minutely monitored and controlled by the test manager.</w:t>
+      </w:r>
+    </w:p>
+    <w:p>
+      <w:pPr>
+        <w:pStyle w:val="BodyText"/>
+        <w:jc w:val="both"/>
+      </w:pPr>
+      <w:r>
+        <w:t xml:space="preserve">This document is intended to be use by </w:t>
+      </w:r>
+      <w:r>
+        <w:t>people outside the test team such as developers, business managers, customers</w:t>
+      </w:r>
+      <w:r>
+        <w:t xml:space="preserve"> to</w:t>
+      </w:r>
+      <w:r>
+        <w:t xml:space="preserve"> understand the details of testing</w:t>
+      </w:r>
+      <w:r>
+        <w:t>.</w:t>
+      </w:r>
+      <w:r>
+        <w:t xml:space="preserve"> The test plan provides rules and guide lines for the testing team to follow. It also documented important aspects like</w:t>
+      </w:r>
+      <w:r>
+        <w:t xml:space="preserve"> </w:t>
+      </w:r>
+      <w:r>
+        <w:t xml:space="preserve">test estimation, test scope, </w:t>
+      </w:r>
+      <w:r>
+        <w:t>t</w:t>
+      </w:r>
+      <w:r>
+        <w:t xml:space="preserve">est </w:t>
+      </w:r>
+      <w:r>
+        <w:t>s</w:t>
+      </w:r>
+      <w:r>
+        <w:t>trategy</w:t>
+      </w:r>
+      <w:r>
+        <w:t>, so it can be reviewed by management personel.</w:t>
+      </w:r>
+    </w:p>
+    <w:p>
+      <w:pPr>
         <w:pStyle w:val="Heading1"/>
       </w:pPr>
       <w:bookmarkStart w:id="8" w:name="_Ref524432434"/>
@@ -1204,6 +1321,41 @@
       </w:r>
       <w:r>
         <w:t>]</w:t>
+      </w:r>
+    </w:p>
+    <w:p>
+      <w:pPr>
+        <w:pStyle w:val="Heading2"/>
+      </w:pPr>
+      <w:r>
+        <w:t>F</w:t>
+      </w:r>
+      <w:r>
+        <w:t>unctional testing</w:t>
+      </w:r>
+    </w:p>
+    <w:p>
+      <w:pPr>
+        <w:pStyle w:val="Heading2"/>
+      </w:pPr>
+      <w:r>
+        <w:t>Usability testing</w:t>
+      </w:r>
+    </w:p>
+    <w:p>
+      <w:pPr>
+        <w:pStyle w:val="Heading2"/>
+      </w:pPr>
+      <w:r>
+        <w:t>Performance testing</w:t>
+      </w:r>
+    </w:p>
+    <w:p>
+      <w:pPr>
+        <w:pStyle w:val="Heading2"/>
+      </w:pPr>
+      <w:r>
+        <w:t>Security testing</w:t>
       </w:r>
     </w:p>
     <w:p>
@@ -1818,6 +1970,7 @@
       </w:pPr>
       <w:bookmarkStart w:id="21" w:name="_Toc420879985"/>
       <w:r>
+        <w:lastRenderedPageBreak/>
         <w:t>Productivity and Support Tools</w:t>
       </w:r>
       <w:bookmarkEnd w:id="18"/>
@@ -2225,7 +2378,6 @@
                 <w:b/>
                 <w:bCs/>
               </w:rPr>
-              <w:lastRenderedPageBreak/>
               <w:t>Role</w:t>
             </w:r>
           </w:p>
@@ -2822,11 +2974,21 @@
           <w:r>
             <w:sym w:font="Symbol" w:char="F0D3"/>
           </w:r>
-          <w:fldSimple w:instr=" DOCPROPERTY &quot;Company&quot;  \* MERGEFORMAT ">
-            <w:r>
-              <w:t>&lt;Company Name&gt;</w:t>
-            </w:r>
-          </w:fldSimple>
+          <w:r>
+            <w:fldChar w:fldCharType="begin"/>
+          </w:r>
+          <w:r>
+            <w:instrText xml:space="preserve"> DOCPROPERTY "Company"  \* MERGEFORMAT </w:instrText>
+          </w:r>
+          <w:r>
+            <w:fldChar w:fldCharType="separate"/>
+          </w:r>
+          <w:r>
+            <w:t>&lt;Company Name&gt;</w:t>
+          </w:r>
+          <w:r>
+            <w:fldChar w:fldCharType="end"/>
+          </w:r>
           <w:r>
             <w:t xml:space="preserve">, </w:t>
           </w:r>
@@ -3030,11 +3192,9 @@
           <w:tcW w:w="6379" w:type="dxa"/>
         </w:tcPr>
         <w:p>
-          <w:fldSimple w:instr=" SUBJECT  \* MERGEFORMAT ">
-            <w:r>
-              <w:t>&lt;Project Name&gt;</w:t>
-            </w:r>
-          </w:fldSimple>
+          <w:r>
+            <w:t>E-commerce Web Application</w:t>
+          </w:r>
         </w:p>
       </w:tc>
       <w:tc>
@@ -3061,11 +3221,21 @@
           <w:tcW w:w="6379" w:type="dxa"/>
         </w:tcPr>
         <w:p>
-          <w:fldSimple w:instr=" TITLE  \* MERGEFORMAT ">
-            <w:r>
-              <w:t>&lt;Iteration/ Master&gt; Test Plan</w:t>
-            </w:r>
-          </w:fldSimple>
+          <w:r>
+            <w:fldChar w:fldCharType="begin"/>
+          </w:r>
+          <w:r>
+            <w:instrText xml:space="preserve"> TITLE  \* MERGEFORMAT </w:instrText>
+          </w:r>
+          <w:r>
+            <w:fldChar w:fldCharType="separate"/>
+          </w:r>
+          <w:r>
+            <w:t>&lt;Iteration/ Master&gt; Test Plan</w:t>
+          </w:r>
+          <w:r>
+            <w:fldChar w:fldCharType="end"/>
+          </w:r>
         </w:p>
       </w:tc>
       <w:tc>
@@ -3074,7 +3244,25 @@
         </w:tcPr>
         <w:p>
           <w:r>
-            <w:t xml:space="preserve">  Date:  &lt;dd/mmm/yy&gt;</w:t>
+            <w:t xml:space="preserve">  Date:  &lt;</w:t>
+          </w:r>
+          <w:r>
+            <w:t>06</w:t>
+          </w:r>
+          <w:r>
+            <w:t>/</w:t>
+          </w:r>
+          <w:r>
+            <w:t>12</w:t>
+          </w:r>
+          <w:r>
+            <w:t>/</w:t>
+          </w:r>
+          <w:r>
+            <w:t>2020</w:t>
+          </w:r>
+          <w:r>
+            <w:t>&gt;</w:t>
           </w:r>
         </w:p>
       </w:tc>
@@ -6104,6 +6292,21 @@
   </w:num>
   <w:num w:numId="32">
     <w:abstractNumId w:val="15"/>
+  </w:num>
+  <w:num w:numId="33">
+    <w:abstractNumId w:val="0"/>
+  </w:num>
+  <w:num w:numId="34">
+    <w:abstractNumId w:val="0"/>
+  </w:num>
+  <w:num w:numId="35">
+    <w:abstractNumId w:val="0"/>
+  </w:num>
+  <w:num w:numId="36">
+    <w:abstractNumId w:val="0"/>
+  </w:num>
+  <w:num w:numId="37">
+    <w:abstractNumId w:val="0"/>
   </w:num>
   <w:numIdMacAtCleanup w:val="32"/>
 </w:numbering>
@@ -6275,7 +6478,7 @@
     <w:lsdException w:name="Table Web 2" w:semiHidden="1" w:unhideWhenUsed="1"/>
     <w:lsdException w:name="Table Web 3" w:semiHidden="1" w:unhideWhenUsed="1"/>
     <w:lsdException w:name="Balloon Text" w:semiHidden="1" w:unhideWhenUsed="1"/>
-    <w:lsdException w:name="Table Grid" w:semiHidden="1" w:uiPriority="59" w:unhideWhenUsed="1"/>
+    <w:lsdException w:name="Table Grid" w:uiPriority="59"/>
     <w:lsdException w:name="Table Theme" w:semiHidden="1" w:unhideWhenUsed="1"/>
     <w:lsdException w:name="Placeholder Text" w:semiHidden="1"/>
     <w:lsdException w:name="No Spacing" w:uiPriority="1" w:qFormat="1"/>

</xml_diff>

<commit_message>
Specify test items, eviroments, hardwares
</commit_message>
<xml_diff>
--- a/docs/test/ktpm1_Group06_test_plan_v1.docx
+++ b/docs/test/ktpm1_Group06_test_plan_v1.docx
@@ -15,21 +15,11 @@
         <w:pStyle w:val="Title"/>
         <w:jc w:val="right"/>
       </w:pPr>
-      <w:r>
-        <w:fldChar w:fldCharType="begin"/>
-      </w:r>
-      <w:r>
-        <w:instrText xml:space="preserve"> TITLE  \* MERGEFORMAT </w:instrText>
-      </w:r>
-      <w:r>
-        <w:fldChar w:fldCharType="separate"/>
-      </w:r>
-      <w:r>
-        <w:t>&lt;Iteration/ Master&gt; Test Plan</w:t>
-      </w:r>
-      <w:r>
-        <w:fldChar w:fldCharType="end"/>
-      </w:r>
+      <w:fldSimple w:instr=" TITLE  \* MERGEFORMAT ">
+        <w:r>
+          <w:t>&lt;Iteration/ Master&gt; Test Plan</w:t>
+        </w:r>
+      </w:fldSimple>
     </w:p>
     <w:p/>
     <w:p>
@@ -1103,22 +1093,11 @@
       <w:r>
         <w:br w:type="page"/>
       </w:r>
-      <w:r>
-        <w:lastRenderedPageBreak/>
-        <w:fldChar w:fldCharType="begin"/>
-      </w:r>
-      <w:r>
-        <w:instrText xml:space="preserve"> TITLE  \* MERGEFORMAT </w:instrText>
-      </w:r>
-      <w:r>
-        <w:fldChar w:fldCharType="separate"/>
-      </w:r>
-      <w:r>
-        <w:t>&lt;Iteration/ Master&gt; Test Plan</w:t>
-      </w:r>
-      <w:r>
-        <w:fldChar w:fldCharType="end"/>
-      </w:r>
+      <w:fldSimple w:instr=" TITLE  \* MERGEFORMAT ">
+        <w:r>
+          <w:t>&lt;Iteration/ Master&gt; Test Plan</w:t>
+        </w:r>
+      </w:fldSimple>
     </w:p>
     <w:p>
       <w:pPr>
@@ -1186,13 +1165,7 @@
         <w:jc w:val="both"/>
       </w:pPr>
       <w:r>
-        <w:t>This is the test plan documentation of our project: “</w:t>
-      </w:r>
-      <w:r>
-        <w:t>E-commerce Web Application</w:t>
-      </w:r>
-      <w:r>
-        <w:t>”.</w:t>
+        <w:t>This is the test plan documentation of our project: “E-commerce Web Application”.</w:t>
       </w:r>
       <w:r>
         <w:t xml:space="preserve"> </w:t>
@@ -1213,25 +1186,19 @@
         <w:jc w:val="both"/>
       </w:pPr>
       <w:r>
+        <w:t xml:space="preserve">This document describes </w:t>
+      </w:r>
+      <w:r>
+        <w:t>the test strategy, objectives, schedule, estimation, deliverables, and resources required to perform testing for</w:t>
+      </w:r>
+      <w:r>
         <w:t xml:space="preserve"> </w:t>
       </w:r>
       <w:r>
-        <w:t xml:space="preserve">This document describes </w:t>
-      </w:r>
-      <w:r>
-        <w:t>the test strategy, objectives, schedule, estimation, deliverables, and resources required to perform testing for</w:t>
-      </w:r>
-      <w:r>
-        <w:t xml:space="preserve"> </w:t>
-      </w:r>
-      <w:r>
         <w:t>the web application.</w:t>
       </w:r>
       <w:r>
-        <w:t xml:space="preserve"> </w:t>
-      </w:r>
-      <w:r>
-        <w:t>The test plan serves as a blueprint to conduct software testing activities as a defined process, which is minutely monitored and controlled by the test manager.</w:t>
+        <w:t xml:space="preserve"> The test plan serves as a blueprint to conduct software testing activities as a defined process, which is minutely monitored and controlled by the test manager.</w:t>
       </w:r>
     </w:p>
     <w:p>
@@ -1258,10 +1225,7 @@
         <w:t xml:space="preserve"> The test plan provides rules and guide lines for the testing team to follow. It also documented important aspects like</w:t>
       </w:r>
       <w:r>
-        <w:t xml:space="preserve"> </w:t>
-      </w:r>
-      <w:r>
-        <w:t xml:space="preserve">test estimation, test scope, </w:t>
+        <w:t xml:space="preserve"> test estimation, test scope, </w:t>
       </w:r>
       <w:r>
         <w:t>t</w:t>
@@ -1278,6 +1242,12 @@
       <w:r>
         <w:t>, so it can be reviewed by management personel.</w:t>
       </w:r>
+    </w:p>
+    <w:p>
+      <w:pPr>
+        <w:pStyle w:val="BodyText"/>
+        <w:jc w:val="both"/>
+      </w:pPr>
     </w:p>
     <w:p>
       <w:pPr>
@@ -1336,10 +1306,29 @@
     </w:p>
     <w:p>
       <w:pPr>
-        <w:pStyle w:val="Heading2"/>
-      </w:pPr>
-      <w:r>
-        <w:t>Usability testing</w:t>
+        <w:pStyle w:val="BodyText"/>
+        <w:jc w:val="both"/>
+      </w:pPr>
+      <w:r>
+        <w:t>V</w:t>
+      </w:r>
+      <w:r>
+        <w:t>alidate the application again</w:t>
+      </w:r>
+      <w:r>
+        <w:t xml:space="preserve">st </w:t>
+      </w:r>
+      <w:r>
+        <w:t>the functional requirements/specifications</w:t>
+      </w:r>
+      <w:r>
+        <w:t xml:space="preserve"> as stated in the use case</w:t>
+      </w:r>
+      <w:r>
+        <w:t xml:space="preserve"> specification document. This testing process will be conducted by the test</w:t>
+      </w:r>
+      <w:r>
+        <w:t xml:space="preserve"> team</w:t>
       </w:r>
     </w:p>
     <w:p>
@@ -1347,15 +1336,95 @@
         <w:pStyle w:val="Heading2"/>
       </w:pPr>
       <w:r>
-        <w:t>Performance testing</w:t>
+        <w:t>Usability testing</w:t>
       </w:r>
     </w:p>
     <w:p>
       <w:pPr>
+        <w:pStyle w:val="BodyText"/>
+        <w:jc w:val="both"/>
+      </w:pPr>
+      <w:r>
+        <w:t xml:space="preserve">Determine </w:t>
+      </w:r>
+      <w:r>
+        <w:t>how</w:t>
+      </w:r>
+      <w:r>
+        <w:t xml:space="preserve"> user-friendy, easy-to-use, intuitive </w:t>
+      </w:r>
+      <w:r>
+        <w:t xml:space="preserve">the </w:t>
+      </w:r>
+      <w:r>
+        <w:t>user interface</w:t>
+      </w:r>
+      <w:r>
+        <w:t xml:space="preserve"> really is. </w:t>
+      </w:r>
+      <w:r>
+        <w:t>This</w:t>
+      </w:r>
+      <w:r>
+        <w:t xml:space="preserve"> </w:t>
+      </w:r>
+      <w:r>
+        <w:t>testing process will be conducted by the test team</w:t>
+      </w:r>
+      <w:r>
+        <w:t xml:space="preserve"> and the end user of the application</w:t>
+      </w:r>
+    </w:p>
+    <w:p>
+      <w:pPr>
         <w:pStyle w:val="Heading2"/>
       </w:pPr>
       <w:r>
+        <w:t>Performance testing</w:t>
+      </w:r>
+    </w:p>
+    <w:p>
+      <w:pPr>
+        <w:pStyle w:val="BodyText"/>
+        <w:jc w:val="both"/>
+      </w:pPr>
+      <w:r>
+        <w:t>Identify t</w:t>
+      </w:r>
+      <w:r>
+        <w:t>he performance bottlenecks in</w:t>
+      </w:r>
+      <w:r>
+        <w:t xml:space="preserve"> </w:t>
+      </w:r>
+      <w:r>
+        <w:t>speed, response time, stability, reliability, scalability and resource usage</w:t>
+      </w:r>
+      <w:r>
+        <w:t xml:space="preserve"> of the application under testing workload. </w:t>
+      </w:r>
+      <w:r>
+        <w:t>This testing process will be conducted by the test team and the end user of the application</w:t>
+      </w:r>
+    </w:p>
+    <w:p>
+      <w:pPr>
+        <w:pStyle w:val="Heading2"/>
+      </w:pPr>
+      <w:r>
         <w:t>Security testing</w:t>
+      </w:r>
+    </w:p>
+    <w:p>
+      <w:pPr>
+        <w:pStyle w:val="BodyText"/>
+        <w:jc w:val="both"/>
+      </w:pPr>
+      <w:r>
+        <w:t xml:space="preserve">Verify sensitive information of the user are encrypted. </w:t>
+      </w:r>
+      <w:r>
+        <w:t>This testing process will be conducted by the test team</w:t>
       </w:r>
     </w:p>
     <w:p>
@@ -1432,6 +1501,42 @@
     </w:p>
     <w:p>
       <w:pPr>
+        <w:pStyle w:val="BodyText"/>
+        <w:numPr>
+          <w:ilvl w:val="0"/>
+          <w:numId w:val="39"/>
+        </w:numPr>
+      </w:pPr>
+      <w:r>
+        <w:t>Personal computers</w:t>
+      </w:r>
+    </w:p>
+    <w:p>
+      <w:pPr>
+        <w:pStyle w:val="BodyText"/>
+        <w:numPr>
+          <w:ilvl w:val="0"/>
+          <w:numId w:val="39"/>
+        </w:numPr>
+      </w:pPr>
+      <w:r>
+        <w:t>Smart phones</w:t>
+      </w:r>
+    </w:p>
+    <w:p>
+      <w:pPr>
+        <w:pStyle w:val="BodyText"/>
+        <w:numPr>
+          <w:ilvl w:val="0"/>
+          <w:numId w:val="39"/>
+        </w:numPr>
+      </w:pPr>
+      <w:r>
+        <w:t>Internet connection</w:t>
+      </w:r>
+    </w:p>
+    <w:p>
+      <w:pPr>
         <w:pStyle w:val="Heading2"/>
       </w:pPr>
       <w:bookmarkStart w:id="17" w:name="_Toc420879984"/>
@@ -1439,6 +1544,7 @@
       <w:bookmarkStart w:id="19" w:name="_Toc433104456"/>
       <w:bookmarkStart w:id="20" w:name="_Toc314978546"/>
       <w:r>
+        <w:lastRenderedPageBreak/>
         <w:t>Software in the Test Environment</w:t>
       </w:r>
       <w:bookmarkEnd w:id="17"/>
@@ -1647,6 +1753,15 @@
             <w:pPr>
               <w:pStyle w:val="BodyText1"/>
             </w:pPr>
+            <w:r>
+              <w:t xml:space="preserve">Check browser’s </w:t>
+            </w:r>
+            <w:r>
+              <w:t>compatib</w:t>
+            </w:r>
+            <w:r>
+              <w:t>ility</w:t>
+            </w:r>
           </w:p>
         </w:tc>
         <w:tc>
@@ -1661,6 +1776,9 @@
             <w:pPr>
               <w:pStyle w:val="BodyText1"/>
             </w:pPr>
+            <w:r>
+              <w:t>38+</w:t>
+            </w:r>
           </w:p>
         </w:tc>
         <w:tc>
@@ -1700,7 +1818,7 @@
               <w:pStyle w:val="BodyText1"/>
             </w:pPr>
             <w:r>
-              <w:t>Windows 7, 32bit</w:t>
+              <w:t>Chrome</w:t>
             </w:r>
           </w:p>
         </w:tc>
@@ -1716,6 +1834,15 @@
             <w:pPr>
               <w:pStyle w:val="BodyText1"/>
             </w:pPr>
+            <w:r>
+              <w:t xml:space="preserve">Check browser’s </w:t>
+            </w:r>
+            <w:r>
+              <w:t>compatib</w:t>
+            </w:r>
+            <w:r>
+              <w:t>ility</w:t>
+            </w:r>
           </w:p>
         </w:tc>
         <w:tc>
@@ -1730,6 +1857,9 @@
             <w:pPr>
               <w:pStyle w:val="BodyText1"/>
             </w:pPr>
+            <w:r>
+              <w:t>45+</w:t>
+            </w:r>
           </w:p>
         </w:tc>
         <w:tc>
@@ -1746,7 +1876,7 @@
               <w:pStyle w:val="BodyText1"/>
             </w:pPr>
             <w:r>
-              <w:t>Operating System</w:t>
+              <w:t>Internet Browser</w:t>
             </w:r>
           </w:p>
         </w:tc>
@@ -1769,7 +1899,7 @@
               <w:pStyle w:val="BodyText1"/>
             </w:pPr>
             <w:r>
-              <w:t>Windows 7, 64 bit</w:t>
+              <w:t>Internet Explorer</w:t>
             </w:r>
           </w:p>
         </w:tc>
@@ -1785,6 +1915,15 @@
             <w:pPr>
               <w:pStyle w:val="BodyText1"/>
             </w:pPr>
+            <w:r>
+              <w:t xml:space="preserve">Check browser’s </w:t>
+            </w:r>
+            <w:r>
+              <w:t>compatib</w:t>
+            </w:r>
+            <w:r>
+              <w:t>ility</w:t>
+            </w:r>
           </w:p>
         </w:tc>
         <w:tc>
@@ -1799,6 +1938,9 @@
             <w:pPr>
               <w:pStyle w:val="BodyText1"/>
             </w:pPr>
+            <w:r>
+              <w:t>10+</w:t>
+            </w:r>
           </w:p>
         </w:tc>
         <w:tc>
@@ -1815,7 +1957,7 @@
               <w:pStyle w:val="BodyText1"/>
             </w:pPr>
             <w:r>
-              <w:t>Operating System</w:t>
+              <w:t>Internet Browser</w:t>
             </w:r>
           </w:p>
         </w:tc>
@@ -1838,7 +1980,7 @@
               <w:pStyle w:val="BodyText1"/>
             </w:pPr>
             <w:r>
-              <w:t>Mac OS X 10.10</w:t>
+              <w:t>Microsoft Edge</w:t>
             </w:r>
           </w:p>
         </w:tc>
@@ -1854,6 +1996,15 @@
             <w:pPr>
               <w:pStyle w:val="BodyText1"/>
             </w:pPr>
+            <w:r>
+              <w:t xml:space="preserve">Check browser’s </w:t>
+            </w:r>
+            <w:r>
+              <w:t>compatib</w:t>
+            </w:r>
+            <w:r>
+              <w:t>ility</w:t>
+            </w:r>
           </w:p>
         </w:tc>
         <w:tc>
@@ -1868,6 +2019,9 @@
             <w:pPr>
               <w:pStyle w:val="BodyText1"/>
             </w:pPr>
+            <w:r>
+              <w:t>12+</w:t>
+            </w:r>
           </w:p>
         </w:tc>
         <w:tc>
@@ -1884,7 +2038,7 @@
               <w:pStyle w:val="BodyText1"/>
             </w:pPr>
             <w:r>
-              <w:t>Operating System</w:t>
+              <w:t>Internet Browser</w:t>
             </w:r>
           </w:p>
         </w:tc>
@@ -1907,7 +2061,7 @@
               <w:pStyle w:val="BodyText1"/>
             </w:pPr>
             <w:r>
-              <w:t>MS Outlook</w:t>
+              <w:t>Opera</w:t>
             </w:r>
           </w:p>
         </w:tc>
@@ -1923,6 +2077,15 @@
             <w:pPr>
               <w:pStyle w:val="BodyText1"/>
             </w:pPr>
+            <w:r>
+              <w:t xml:space="preserve">Check browser’s </w:t>
+            </w:r>
+            <w:r>
+              <w:t>compatib</w:t>
+            </w:r>
+            <w:r>
+              <w:t>ility</w:t>
+            </w:r>
           </w:p>
         </w:tc>
         <w:tc>
@@ -1937,6 +2100,9 @@
             <w:pPr>
               <w:pStyle w:val="BodyText1"/>
             </w:pPr>
+            <w:r>
+              <w:t>30+</w:t>
+            </w:r>
           </w:p>
         </w:tc>
         <w:tc>
@@ -1953,7 +2119,385 @@
               <w:pStyle w:val="BodyText1"/>
             </w:pPr>
             <w:r>
-              <w:t>eMail Client software</w:t>
+              <w:t>Internet Browser</w:t>
+            </w:r>
+          </w:p>
+        </w:tc>
+      </w:tr>
+      <w:tr>
+        <w:trPr>
+          <w:cantSplit/>
+        </w:trPr>
+        <w:tc>
+          <w:tcPr>
+            <w:tcW w:w="2358" w:type="dxa"/>
+            <w:tcBorders>
+              <w:top w:val="single" w:sz="6" w:space="0" w:color="000000"/>
+              <w:left w:val="single" w:sz="6" w:space="0" w:color="000000"/>
+              <w:bottom w:val="single" w:sz="6" w:space="0" w:color="000000"/>
+            </w:tcBorders>
+          </w:tcPr>
+          <w:p>
+            <w:pPr>
+              <w:pStyle w:val="BodyText1"/>
+            </w:pPr>
+            <w:r>
+              <w:t>Safari</w:t>
+            </w:r>
+          </w:p>
+        </w:tc>
+        <w:tc>
+          <w:tcPr>
+            <w:tcW w:w="3240" w:type="dxa"/>
+            <w:tcBorders>
+              <w:top w:val="single" w:sz="6" w:space="0" w:color="000000"/>
+              <w:bottom w:val="single" w:sz="6" w:space="0" w:color="000000"/>
+            </w:tcBorders>
+          </w:tcPr>
+          <w:p>
+            <w:pPr>
+              <w:pStyle w:val="BodyText1"/>
+            </w:pPr>
+            <w:r>
+              <w:t xml:space="preserve">Check browser’s </w:t>
+            </w:r>
+            <w:r>
+              <w:t>compatib</w:t>
+            </w:r>
+            <w:r>
+              <w:t>ility</w:t>
+            </w:r>
+          </w:p>
+        </w:tc>
+        <w:tc>
+          <w:tcPr>
+            <w:tcW w:w="1530" w:type="dxa"/>
+            <w:tcBorders>
+              <w:top w:val="single" w:sz="6" w:space="0" w:color="000000"/>
+              <w:bottom w:val="single" w:sz="6" w:space="0" w:color="000000"/>
+            </w:tcBorders>
+          </w:tcPr>
+          <w:p>
+            <w:pPr>
+              <w:pStyle w:val="BodyText1"/>
+            </w:pPr>
+            <w:r>
+              <w:t>9+</w:t>
+            </w:r>
+          </w:p>
+        </w:tc>
+        <w:tc>
+          <w:tcPr>
+            <w:tcW w:w="2340" w:type="dxa"/>
+            <w:tcBorders>
+              <w:top w:val="single" w:sz="6" w:space="0" w:color="000000"/>
+              <w:bottom w:val="single" w:sz="6" w:space="0" w:color="000000"/>
+              <w:right w:val="single" w:sz="6" w:space="0" w:color="000000"/>
+            </w:tcBorders>
+          </w:tcPr>
+          <w:p>
+            <w:pPr>
+              <w:pStyle w:val="BodyText1"/>
+            </w:pPr>
+            <w:r>
+              <w:t>Internet Browser</w:t>
+            </w:r>
+          </w:p>
+        </w:tc>
+      </w:tr>
+      <w:tr>
+        <w:trPr>
+          <w:cantSplit/>
+        </w:trPr>
+        <w:tc>
+          <w:tcPr>
+            <w:tcW w:w="2358" w:type="dxa"/>
+            <w:tcBorders>
+              <w:top w:val="single" w:sz="6" w:space="0" w:color="000000"/>
+              <w:left w:val="single" w:sz="6" w:space="0" w:color="000000"/>
+              <w:bottom w:val="single" w:sz="6" w:space="0" w:color="000000"/>
+            </w:tcBorders>
+          </w:tcPr>
+          <w:p>
+            <w:pPr>
+              <w:pStyle w:val="BodyText1"/>
+            </w:pPr>
+            <w:r>
+              <w:t>Android Browser</w:t>
+            </w:r>
+          </w:p>
+        </w:tc>
+        <w:tc>
+          <w:tcPr>
+            <w:tcW w:w="3240" w:type="dxa"/>
+            <w:tcBorders>
+              <w:top w:val="single" w:sz="6" w:space="0" w:color="000000"/>
+              <w:bottom w:val="single" w:sz="6" w:space="0" w:color="000000"/>
+            </w:tcBorders>
+          </w:tcPr>
+          <w:p>
+            <w:pPr>
+              <w:pStyle w:val="BodyText1"/>
+            </w:pPr>
+            <w:r>
+              <w:t xml:space="preserve">Check browser’s </w:t>
+            </w:r>
+            <w:r>
+              <w:t>compatib</w:t>
+            </w:r>
+            <w:r>
+              <w:t>ility</w:t>
+            </w:r>
+          </w:p>
+        </w:tc>
+        <w:tc>
+          <w:tcPr>
+            <w:tcW w:w="1530" w:type="dxa"/>
+            <w:tcBorders>
+              <w:top w:val="single" w:sz="6" w:space="0" w:color="000000"/>
+              <w:bottom w:val="single" w:sz="6" w:space="0" w:color="000000"/>
+            </w:tcBorders>
+          </w:tcPr>
+          <w:p>
+            <w:pPr>
+              <w:pStyle w:val="BodyText1"/>
+            </w:pPr>
+            <w:r>
+              <w:t>4.4+</w:t>
+            </w:r>
+          </w:p>
+        </w:tc>
+        <w:tc>
+          <w:tcPr>
+            <w:tcW w:w="2340" w:type="dxa"/>
+            <w:tcBorders>
+              <w:top w:val="single" w:sz="6" w:space="0" w:color="000000"/>
+              <w:bottom w:val="single" w:sz="6" w:space="0" w:color="000000"/>
+              <w:right w:val="single" w:sz="6" w:space="0" w:color="000000"/>
+            </w:tcBorders>
+          </w:tcPr>
+          <w:p>
+            <w:pPr>
+              <w:pStyle w:val="BodyText1"/>
+            </w:pPr>
+            <w:r>
+              <w:t>Internet Browser</w:t>
+            </w:r>
+          </w:p>
+        </w:tc>
+      </w:tr>
+      <w:tr>
+        <w:trPr>
+          <w:cantSplit/>
+        </w:trPr>
+        <w:tc>
+          <w:tcPr>
+            <w:tcW w:w="2358" w:type="dxa"/>
+            <w:tcBorders>
+              <w:top w:val="single" w:sz="6" w:space="0" w:color="000000"/>
+              <w:left w:val="single" w:sz="6" w:space="0" w:color="000000"/>
+              <w:bottom w:val="single" w:sz="6" w:space="0" w:color="000000"/>
+            </w:tcBorders>
+          </w:tcPr>
+          <w:p>
+            <w:pPr>
+              <w:pStyle w:val="BodyText1"/>
+            </w:pPr>
+            <w:r>
+              <w:t>Windows 10</w:t>
+            </w:r>
+          </w:p>
+        </w:tc>
+        <w:tc>
+          <w:tcPr>
+            <w:tcW w:w="3240" w:type="dxa"/>
+            <w:tcBorders>
+              <w:top w:val="single" w:sz="6" w:space="0" w:color="000000"/>
+              <w:bottom w:val="single" w:sz="6" w:space="0" w:color="000000"/>
+            </w:tcBorders>
+          </w:tcPr>
+          <w:p>
+            <w:pPr>
+              <w:pStyle w:val="BodyText1"/>
+            </w:pPr>
+            <w:r>
+              <w:t>Cross platform testing</w:t>
+            </w:r>
+          </w:p>
+        </w:tc>
+        <w:tc>
+          <w:tcPr>
+            <w:tcW w:w="1530" w:type="dxa"/>
+            <w:tcBorders>
+              <w:top w:val="single" w:sz="6" w:space="0" w:color="000000"/>
+              <w:bottom w:val="single" w:sz="6" w:space="0" w:color="000000"/>
+            </w:tcBorders>
+          </w:tcPr>
+          <w:p>
+            <w:pPr>
+              <w:pStyle w:val="BodyText1"/>
+            </w:pPr>
+          </w:p>
+        </w:tc>
+        <w:tc>
+          <w:tcPr>
+            <w:tcW w:w="2340" w:type="dxa"/>
+            <w:tcBorders>
+              <w:top w:val="single" w:sz="6" w:space="0" w:color="000000"/>
+              <w:bottom w:val="single" w:sz="6" w:space="0" w:color="000000"/>
+              <w:right w:val="single" w:sz="6" w:space="0" w:color="000000"/>
+            </w:tcBorders>
+          </w:tcPr>
+          <w:p>
+            <w:pPr>
+              <w:pStyle w:val="BodyText1"/>
+            </w:pPr>
+            <w:r>
+              <w:t>Operating System</w:t>
+            </w:r>
+          </w:p>
+        </w:tc>
+      </w:tr>
+      <w:tr>
+        <w:trPr>
+          <w:cantSplit/>
+        </w:trPr>
+        <w:tc>
+          <w:tcPr>
+            <w:tcW w:w="2358" w:type="dxa"/>
+            <w:tcBorders>
+              <w:top w:val="single" w:sz="6" w:space="0" w:color="000000"/>
+              <w:left w:val="single" w:sz="6" w:space="0" w:color="000000"/>
+              <w:bottom w:val="single" w:sz="6" w:space="0" w:color="000000"/>
+            </w:tcBorders>
+          </w:tcPr>
+          <w:p>
+            <w:pPr>
+              <w:pStyle w:val="BodyText1"/>
+            </w:pPr>
+            <w:r>
+              <w:t>Android</w:t>
+            </w:r>
+          </w:p>
+        </w:tc>
+        <w:tc>
+          <w:tcPr>
+            <w:tcW w:w="3240" w:type="dxa"/>
+            <w:tcBorders>
+              <w:top w:val="single" w:sz="6" w:space="0" w:color="000000"/>
+              <w:bottom w:val="single" w:sz="6" w:space="0" w:color="000000"/>
+            </w:tcBorders>
+          </w:tcPr>
+          <w:p>
+            <w:pPr>
+              <w:pStyle w:val="BodyText1"/>
+            </w:pPr>
+            <w:r>
+              <w:t>Cross platform testing</w:t>
+            </w:r>
+          </w:p>
+        </w:tc>
+        <w:tc>
+          <w:tcPr>
+            <w:tcW w:w="1530" w:type="dxa"/>
+            <w:tcBorders>
+              <w:top w:val="single" w:sz="6" w:space="0" w:color="000000"/>
+              <w:bottom w:val="single" w:sz="6" w:space="0" w:color="000000"/>
+            </w:tcBorders>
+          </w:tcPr>
+          <w:p>
+            <w:pPr>
+              <w:pStyle w:val="BodyText1"/>
+            </w:pPr>
+          </w:p>
+        </w:tc>
+        <w:tc>
+          <w:tcPr>
+            <w:tcW w:w="2340" w:type="dxa"/>
+            <w:tcBorders>
+              <w:top w:val="single" w:sz="6" w:space="0" w:color="000000"/>
+              <w:bottom w:val="single" w:sz="6" w:space="0" w:color="000000"/>
+              <w:right w:val="single" w:sz="6" w:space="0" w:color="000000"/>
+            </w:tcBorders>
+          </w:tcPr>
+          <w:p>
+            <w:pPr>
+              <w:pStyle w:val="BodyText1"/>
+            </w:pPr>
+            <w:r>
+              <w:t>Operating System</w:t>
+            </w:r>
+          </w:p>
+        </w:tc>
+      </w:tr>
+      <w:tr>
+        <w:trPr>
+          <w:cantSplit/>
+        </w:trPr>
+        <w:tc>
+          <w:tcPr>
+            <w:tcW w:w="2358" w:type="dxa"/>
+            <w:tcBorders>
+              <w:top w:val="single" w:sz="6" w:space="0" w:color="000000"/>
+              <w:left w:val="single" w:sz="6" w:space="0" w:color="000000"/>
+              <w:bottom w:val="single" w:sz="6" w:space="0" w:color="000000"/>
+            </w:tcBorders>
+          </w:tcPr>
+          <w:p>
+            <w:pPr>
+              <w:pStyle w:val="BodyText1"/>
+            </w:pPr>
+            <w:r>
+              <w:t>iOS</w:t>
+            </w:r>
+          </w:p>
+        </w:tc>
+        <w:tc>
+          <w:tcPr>
+            <w:tcW w:w="3240" w:type="dxa"/>
+            <w:tcBorders>
+              <w:top w:val="single" w:sz="6" w:space="0" w:color="000000"/>
+              <w:bottom w:val="single" w:sz="6" w:space="0" w:color="000000"/>
+            </w:tcBorders>
+          </w:tcPr>
+          <w:p>
+            <w:pPr>
+              <w:pStyle w:val="BodyText1"/>
+            </w:pPr>
+            <w:r>
+              <w:t>Cross platform testing</w:t>
+            </w:r>
+          </w:p>
+        </w:tc>
+        <w:tc>
+          <w:tcPr>
+            <w:tcW w:w="1530" w:type="dxa"/>
+            <w:tcBorders>
+              <w:top w:val="single" w:sz="6" w:space="0" w:color="000000"/>
+              <w:bottom w:val="single" w:sz="6" w:space="0" w:color="000000"/>
+            </w:tcBorders>
+          </w:tcPr>
+          <w:p>
+            <w:pPr>
+              <w:pStyle w:val="BodyText1"/>
+            </w:pPr>
+          </w:p>
+        </w:tc>
+        <w:tc>
+          <w:tcPr>
+            <w:tcW w:w="2340" w:type="dxa"/>
+            <w:tcBorders>
+              <w:top w:val="single" w:sz="6" w:space="0" w:color="000000"/>
+              <w:bottom w:val="single" w:sz="6" w:space="0" w:color="000000"/>
+              <w:right w:val="single" w:sz="6" w:space="0" w:color="000000"/>
+            </w:tcBorders>
+          </w:tcPr>
+          <w:p>
+            <w:pPr>
+              <w:pStyle w:val="BodyText1"/>
+            </w:pPr>
+            <w:r>
+              <w:t>Operating System</w:t>
             </w:r>
           </w:p>
         </w:tc>
@@ -1970,7 +2514,6 @@
       </w:pPr>
       <w:bookmarkStart w:id="21" w:name="_Toc420879985"/>
       <w:r>
-        <w:lastRenderedPageBreak/>
         <w:t>Productivity and Support Tools</w:t>
       </w:r>
       <w:bookmarkEnd w:id="18"/>
@@ -2189,7 +2732,10 @@
               <w:jc w:val="center"/>
             </w:pPr>
             <w:r>
-              <w:t>MS Excel 2010</w:t>
+              <w:t xml:space="preserve">MS Excel </w:t>
+            </w:r>
+            <w:r>
+              <w:t>365</w:t>
             </w:r>
           </w:p>
         </w:tc>
@@ -2226,8 +2772,161 @@
               <w:jc w:val="center"/>
             </w:pPr>
             <w:r>
-              <w:t>2010</w:t>
-            </w:r>
+              <w:t>201</w:t>
+            </w:r>
+            <w:r>
+              <w:t>6</w:t>
+            </w:r>
+          </w:p>
+        </w:tc>
+      </w:tr>
+      <w:tr>
+        <w:trPr>
+          <w:cantSplit/>
+        </w:trPr>
+        <w:tc>
+          <w:tcPr>
+            <w:tcW w:w="3060" w:type="dxa"/>
+            <w:tcBorders>
+              <w:top w:val="single" w:sz="6" w:space="0" w:color="000000"/>
+              <w:left w:val="single" w:sz="6" w:space="0" w:color="000000"/>
+              <w:bottom w:val="single" w:sz="6" w:space="0" w:color="000000"/>
+            </w:tcBorders>
+          </w:tcPr>
+          <w:p>
+            <w:pPr>
+              <w:pStyle w:val="BodyText1"/>
+            </w:pPr>
+            <w:r>
+              <w:t>Communication</w:t>
+            </w:r>
+          </w:p>
+        </w:tc>
+        <w:tc>
+          <w:tcPr>
+            <w:tcW w:w="2358" w:type="dxa"/>
+            <w:tcBorders>
+              <w:top w:val="single" w:sz="6" w:space="0" w:color="000000"/>
+              <w:bottom w:val="single" w:sz="6" w:space="0" w:color="000000"/>
+            </w:tcBorders>
+          </w:tcPr>
+          <w:p>
+            <w:pPr>
+              <w:pStyle w:val="BodyText1"/>
+              <w:jc w:val="center"/>
+            </w:pPr>
+            <w:r>
+              <w:t>Slack</w:t>
+            </w:r>
+          </w:p>
+        </w:tc>
+        <w:tc>
+          <w:tcPr>
+            <w:tcW w:w="2790" w:type="dxa"/>
+            <w:tcBorders>
+              <w:top w:val="single" w:sz="6" w:space="0" w:color="000000"/>
+              <w:bottom w:val="single" w:sz="6" w:space="0" w:color="000000"/>
+            </w:tcBorders>
+          </w:tcPr>
+          <w:p>
+            <w:pPr>
+              <w:pStyle w:val="BodyText1"/>
+              <w:jc w:val="center"/>
+            </w:pPr>
+            <w:r>
+              <w:t>Slack Technologies</w:t>
+            </w:r>
+          </w:p>
+        </w:tc>
+        <w:tc>
+          <w:tcPr>
+            <w:tcW w:w="1260" w:type="dxa"/>
+            <w:tcBorders>
+              <w:top w:val="single" w:sz="6" w:space="0" w:color="000000"/>
+              <w:bottom w:val="single" w:sz="6" w:space="0" w:color="000000"/>
+              <w:right w:val="single" w:sz="6" w:space="0" w:color="000000"/>
+            </w:tcBorders>
+          </w:tcPr>
+          <w:p>
+            <w:pPr>
+              <w:pStyle w:val="BodyText1"/>
+              <w:jc w:val="center"/>
+            </w:pPr>
+          </w:p>
+        </w:tc>
+      </w:tr>
+      <w:tr>
+        <w:trPr>
+          <w:cantSplit/>
+        </w:trPr>
+        <w:tc>
+          <w:tcPr>
+            <w:tcW w:w="3060" w:type="dxa"/>
+            <w:tcBorders>
+              <w:top w:val="single" w:sz="6" w:space="0" w:color="000000"/>
+              <w:left w:val="single" w:sz="6" w:space="0" w:color="000000"/>
+              <w:bottom w:val="single" w:sz="6" w:space="0" w:color="000000"/>
+            </w:tcBorders>
+          </w:tcPr>
+          <w:p>
+            <w:pPr>
+              <w:pStyle w:val="BodyText1"/>
+            </w:pPr>
+            <w:r>
+              <w:t>Version control</w:t>
+            </w:r>
+          </w:p>
+        </w:tc>
+        <w:tc>
+          <w:tcPr>
+            <w:tcW w:w="2358" w:type="dxa"/>
+            <w:tcBorders>
+              <w:top w:val="single" w:sz="6" w:space="0" w:color="000000"/>
+              <w:bottom w:val="single" w:sz="6" w:space="0" w:color="000000"/>
+            </w:tcBorders>
+          </w:tcPr>
+          <w:p>
+            <w:pPr>
+              <w:pStyle w:val="BodyText1"/>
+              <w:jc w:val="center"/>
+            </w:pPr>
+            <w:r>
+              <w:t>Git</w:t>
+            </w:r>
+          </w:p>
+        </w:tc>
+        <w:tc>
+          <w:tcPr>
+            <w:tcW w:w="2790" w:type="dxa"/>
+            <w:tcBorders>
+              <w:top w:val="single" w:sz="6" w:space="0" w:color="000000"/>
+              <w:bottom w:val="single" w:sz="6" w:space="0" w:color="000000"/>
+            </w:tcBorders>
+          </w:tcPr>
+          <w:p>
+            <w:pPr>
+              <w:pStyle w:val="BodyText1"/>
+              <w:jc w:val="center"/>
+            </w:pPr>
+            <w:r>
+              <w:t>Git</w:t>
+            </w:r>
+          </w:p>
+        </w:tc>
+        <w:tc>
+          <w:tcPr>
+            <w:tcW w:w="1260" w:type="dxa"/>
+            <w:tcBorders>
+              <w:top w:val="single" w:sz="6" w:space="0" w:color="000000"/>
+              <w:bottom w:val="single" w:sz="6" w:space="0" w:color="000000"/>
+              <w:right w:val="single" w:sz="6" w:space="0" w:color="000000"/>
+            </w:tcBorders>
+          </w:tcPr>
+          <w:p>
+            <w:pPr>
+              <w:pStyle w:val="BodyText1"/>
+              <w:jc w:val="center"/>
+            </w:pPr>
           </w:p>
         </w:tc>
       </w:tr>
@@ -2483,6 +3182,7 @@
               <w:pStyle w:val="BodyText1"/>
             </w:pPr>
             <w:r>
+              <w:lastRenderedPageBreak/>
               <w:t>Test Manager</w:t>
             </w:r>
           </w:p>
@@ -2501,6 +3201,9 @@
             <w:pPr>
               <w:pStyle w:val="BodyText1"/>
             </w:pPr>
+            <w:r>
+              <w:t>1</w:t>
+            </w:r>
           </w:p>
         </w:tc>
         <w:tc>
@@ -2651,6 +3354,9 @@
             <w:pPr>
               <w:pStyle w:val="BodyText1"/>
             </w:pPr>
+            <w:r>
+              <w:t>1</w:t>
+            </w:r>
           </w:p>
         </w:tc>
         <w:tc>
@@ -2777,6 +3483,9 @@
             <w:pPr>
               <w:pStyle w:val="BodyText1"/>
             </w:pPr>
+            <w:r>
+              <w:t>1</w:t>
+            </w:r>
           </w:p>
         </w:tc>
         <w:tc>
@@ -2974,21 +3683,11 @@
           <w:r>
             <w:sym w:font="Symbol" w:char="F0D3"/>
           </w:r>
-          <w:r>
-            <w:fldChar w:fldCharType="begin"/>
-          </w:r>
-          <w:r>
-            <w:instrText xml:space="preserve"> DOCPROPERTY "Company"  \* MERGEFORMAT </w:instrText>
-          </w:r>
-          <w:r>
-            <w:fldChar w:fldCharType="separate"/>
-          </w:r>
-          <w:r>
-            <w:t>&lt;Company Name&gt;</w:t>
-          </w:r>
-          <w:r>
-            <w:fldChar w:fldCharType="end"/>
-          </w:r>
+          <w:fldSimple w:instr=" DOCPROPERTY &quot;Company&quot;  \* MERGEFORMAT ">
+            <w:r>
+              <w:t>&lt;Company Name&gt;</w:t>
+            </w:r>
+          </w:fldSimple>
           <w:r>
             <w:t xml:space="preserve">, </w:t>
           </w:r>
@@ -3221,21 +3920,11 @@
           <w:tcW w:w="6379" w:type="dxa"/>
         </w:tcPr>
         <w:p>
-          <w:r>
-            <w:fldChar w:fldCharType="begin"/>
-          </w:r>
-          <w:r>
-            <w:instrText xml:space="preserve"> TITLE  \* MERGEFORMAT </w:instrText>
-          </w:r>
-          <w:r>
-            <w:fldChar w:fldCharType="separate"/>
-          </w:r>
-          <w:r>
-            <w:t>&lt;Iteration/ Master&gt; Test Plan</w:t>
-          </w:r>
-          <w:r>
-            <w:fldChar w:fldCharType="end"/>
-          </w:r>
+          <w:fldSimple w:instr=" TITLE  \* MERGEFORMAT ">
+            <w:r>
+              <w:t>Test Plan</w:t>
+            </w:r>
+          </w:fldSimple>
         </w:p>
       </w:tc>
       <w:tc>
@@ -3939,6 +4628,118 @@
     </w:lvl>
   </w:abstractNum>
   <w:abstractNum w:abstractNumId="5" w15:restartNumberingAfterBreak="0">
+    <w:nsid w:val="15A16CEB"/>
+    <w:multiLevelType w:val="hybridMultilevel"/>
+    <w:tmpl w:val="1F7C5E06"/>
+    <w:lvl w:ilvl="0" w:tplc="E86E6A8C">
+      <w:numFmt w:val="bullet"/>
+      <w:lvlText w:val="-"/>
+      <w:lvlJc w:val="left"/>
+      <w:pPr>
+        <w:ind w:left="720" w:hanging="360"/>
+      </w:pPr>
+      <w:rPr>
+        <w:rFonts w:ascii="Times New Roman" w:eastAsia="Times New Roman" w:hAnsi="Times New Roman" w:cs="Times New Roman" w:hint="default"/>
+      </w:rPr>
+    </w:lvl>
+    <w:lvl w:ilvl="1" w:tplc="04090003" w:tentative="1">
+      <w:start w:val="1"/>
+      <w:numFmt w:val="bullet"/>
+      <w:lvlText w:val="o"/>
+      <w:lvlJc w:val="left"/>
+      <w:pPr>
+        <w:ind w:left="1440" w:hanging="360"/>
+      </w:pPr>
+      <w:rPr>
+        <w:rFonts w:ascii="Courier New" w:hAnsi="Courier New" w:cs="Courier New" w:hint="default"/>
+      </w:rPr>
+    </w:lvl>
+    <w:lvl w:ilvl="2" w:tplc="04090005" w:tentative="1">
+      <w:start w:val="1"/>
+      <w:numFmt w:val="bullet"/>
+      <w:lvlText w:val=""/>
+      <w:lvlJc w:val="left"/>
+      <w:pPr>
+        <w:ind w:left="2160" w:hanging="360"/>
+      </w:pPr>
+      <w:rPr>
+        <w:rFonts w:ascii="Wingdings" w:hAnsi="Wingdings" w:hint="default"/>
+      </w:rPr>
+    </w:lvl>
+    <w:lvl w:ilvl="3" w:tplc="04090001" w:tentative="1">
+      <w:start w:val="1"/>
+      <w:numFmt w:val="bullet"/>
+      <w:lvlText w:val=""/>
+      <w:lvlJc w:val="left"/>
+      <w:pPr>
+        <w:ind w:left="2880" w:hanging="360"/>
+      </w:pPr>
+      <w:rPr>
+        <w:rFonts w:ascii="Symbol" w:hAnsi="Symbol" w:hint="default"/>
+      </w:rPr>
+    </w:lvl>
+    <w:lvl w:ilvl="4" w:tplc="04090003" w:tentative="1">
+      <w:start w:val="1"/>
+      <w:numFmt w:val="bullet"/>
+      <w:lvlText w:val="o"/>
+      <w:lvlJc w:val="left"/>
+      <w:pPr>
+        <w:ind w:left="3600" w:hanging="360"/>
+      </w:pPr>
+      <w:rPr>
+        <w:rFonts w:ascii="Courier New" w:hAnsi="Courier New" w:cs="Courier New" w:hint="default"/>
+      </w:rPr>
+    </w:lvl>
+    <w:lvl w:ilvl="5" w:tplc="04090005" w:tentative="1">
+      <w:start w:val="1"/>
+      <w:numFmt w:val="bullet"/>
+      <w:lvlText w:val=""/>
+      <w:lvlJc w:val="left"/>
+      <w:pPr>
+        <w:ind w:left="4320" w:hanging="360"/>
+      </w:pPr>
+      <w:rPr>
+        <w:rFonts w:ascii="Wingdings" w:hAnsi="Wingdings" w:hint="default"/>
+      </w:rPr>
+    </w:lvl>
+    <w:lvl w:ilvl="6" w:tplc="04090001" w:tentative="1">
+      <w:start w:val="1"/>
+      <w:numFmt w:val="bullet"/>
+      <w:lvlText w:val=""/>
+      <w:lvlJc w:val="left"/>
+      <w:pPr>
+        <w:ind w:left="5040" w:hanging="360"/>
+      </w:pPr>
+      <w:rPr>
+        <w:rFonts w:ascii="Symbol" w:hAnsi="Symbol" w:hint="default"/>
+      </w:rPr>
+    </w:lvl>
+    <w:lvl w:ilvl="7" w:tplc="04090003" w:tentative="1">
+      <w:start w:val="1"/>
+      <w:numFmt w:val="bullet"/>
+      <w:lvlText w:val="o"/>
+      <w:lvlJc w:val="left"/>
+      <w:pPr>
+        <w:ind w:left="5760" w:hanging="360"/>
+      </w:pPr>
+      <w:rPr>
+        <w:rFonts w:ascii="Courier New" w:hAnsi="Courier New" w:cs="Courier New" w:hint="default"/>
+      </w:rPr>
+    </w:lvl>
+    <w:lvl w:ilvl="8" w:tplc="04090005" w:tentative="1">
+      <w:start w:val="1"/>
+      <w:numFmt w:val="bullet"/>
+      <w:lvlText w:val=""/>
+      <w:lvlJc w:val="left"/>
+      <w:pPr>
+        <w:ind w:left="6480" w:hanging="360"/>
+      </w:pPr>
+      <w:rPr>
+        <w:rFonts w:ascii="Wingdings" w:hAnsi="Wingdings" w:hint="default"/>
+      </w:rPr>
+    </w:lvl>
+  </w:abstractNum>
+  <w:abstractNum w:abstractNumId="6" w15:restartNumberingAfterBreak="0">
     <w:nsid w:val="1C161EEA"/>
     <w:multiLevelType w:val="singleLevel"/>
     <w:tmpl w:val="04090001"/>
@@ -3958,7 +4759,7 @@
       </w:rPr>
     </w:lvl>
   </w:abstractNum>
-  <w:abstractNum w:abstractNumId="6" w15:restartNumberingAfterBreak="0">
+  <w:abstractNum w:abstractNumId="7" w15:restartNumberingAfterBreak="0">
     <w:nsid w:val="1C1F191F"/>
     <w:multiLevelType w:val="singleLevel"/>
     <w:tmpl w:val="04090001"/>
@@ -3978,7 +4779,7 @@
       </w:rPr>
     </w:lvl>
   </w:abstractNum>
-  <w:abstractNum w:abstractNumId="7" w15:restartNumberingAfterBreak="0">
+  <w:abstractNum w:abstractNumId="8" w15:restartNumberingAfterBreak="0">
     <w:nsid w:val="1F233361"/>
     <w:multiLevelType w:val="hybridMultilevel"/>
     <w:tmpl w:val="B620A056"/>
@@ -4118,7 +4919,7 @@
       </w:rPr>
     </w:lvl>
   </w:abstractNum>
-  <w:abstractNum w:abstractNumId="8" w15:restartNumberingAfterBreak="0">
+  <w:abstractNum w:abstractNumId="9" w15:restartNumberingAfterBreak="0">
     <w:nsid w:val="223D251C"/>
     <w:multiLevelType w:val="hybridMultilevel"/>
     <w:tmpl w:val="97ECD764"/>
@@ -4258,7 +5059,7 @@
       </w:rPr>
     </w:lvl>
   </w:abstractNum>
-  <w:abstractNum w:abstractNumId="9" w15:restartNumberingAfterBreak="0">
+  <w:abstractNum w:abstractNumId="10" w15:restartNumberingAfterBreak="0">
     <w:nsid w:val="24FB5DAA"/>
     <w:multiLevelType w:val="singleLevel"/>
     <w:tmpl w:val="04090001"/>
@@ -4278,7 +5079,7 @@
       </w:rPr>
     </w:lvl>
   </w:abstractNum>
-  <w:abstractNum w:abstractNumId="10" w15:restartNumberingAfterBreak="0">
+  <w:abstractNum w:abstractNumId="11" w15:restartNumberingAfterBreak="0">
     <w:nsid w:val="2F7147E9"/>
     <w:multiLevelType w:val="singleLevel"/>
     <w:tmpl w:val="04090001"/>
@@ -4298,7 +5099,7 @@
       </w:rPr>
     </w:lvl>
   </w:abstractNum>
-  <w:abstractNum w:abstractNumId="11" w15:restartNumberingAfterBreak="0">
+  <w:abstractNum w:abstractNumId="12" w15:restartNumberingAfterBreak="0">
     <w:nsid w:val="33E93B9C"/>
     <w:multiLevelType w:val="hybridMultilevel"/>
     <w:tmpl w:val="20E8D0F6"/>
@@ -4438,7 +5239,7 @@
       </w:rPr>
     </w:lvl>
   </w:abstractNum>
-  <w:abstractNum w:abstractNumId="12" w15:restartNumberingAfterBreak="0">
+  <w:abstractNum w:abstractNumId="13" w15:restartNumberingAfterBreak="0">
     <w:nsid w:val="38A3751D"/>
     <w:multiLevelType w:val="singleLevel"/>
     <w:tmpl w:val="4DB8024E"/>
@@ -4457,7 +5258,119 @@
       </w:rPr>
     </w:lvl>
   </w:abstractNum>
-  <w:abstractNum w:abstractNumId="13" w15:restartNumberingAfterBreak="0">
+  <w:abstractNum w:abstractNumId="14" w15:restartNumberingAfterBreak="0">
+    <w:nsid w:val="3B3B7EFF"/>
+    <w:multiLevelType w:val="hybridMultilevel"/>
+    <w:tmpl w:val="79727704"/>
+    <w:lvl w:ilvl="0" w:tplc="002258DC">
+      <w:numFmt w:val="bullet"/>
+      <w:lvlText w:val="-"/>
+      <w:lvlJc w:val="left"/>
+      <w:pPr>
+        <w:ind w:left="720" w:hanging="360"/>
+      </w:pPr>
+      <w:rPr>
+        <w:rFonts w:ascii="Times New Roman" w:eastAsia="Times New Roman" w:hAnsi="Times New Roman" w:cs="Times New Roman" w:hint="default"/>
+      </w:rPr>
+    </w:lvl>
+    <w:lvl w:ilvl="1" w:tplc="04090003" w:tentative="1">
+      <w:start w:val="1"/>
+      <w:numFmt w:val="bullet"/>
+      <w:lvlText w:val="o"/>
+      <w:lvlJc w:val="left"/>
+      <w:pPr>
+        <w:ind w:left="1440" w:hanging="360"/>
+      </w:pPr>
+      <w:rPr>
+        <w:rFonts w:ascii="Courier New" w:hAnsi="Courier New" w:cs="Courier New" w:hint="default"/>
+      </w:rPr>
+    </w:lvl>
+    <w:lvl w:ilvl="2" w:tplc="04090005" w:tentative="1">
+      <w:start w:val="1"/>
+      <w:numFmt w:val="bullet"/>
+      <w:lvlText w:val=""/>
+      <w:lvlJc w:val="left"/>
+      <w:pPr>
+        <w:ind w:left="2160" w:hanging="360"/>
+      </w:pPr>
+      <w:rPr>
+        <w:rFonts w:ascii="Wingdings" w:hAnsi="Wingdings" w:hint="default"/>
+      </w:rPr>
+    </w:lvl>
+    <w:lvl w:ilvl="3" w:tplc="04090001" w:tentative="1">
+      <w:start w:val="1"/>
+      <w:numFmt w:val="bullet"/>
+      <w:lvlText w:val=""/>
+      <w:lvlJc w:val="left"/>
+      <w:pPr>
+        <w:ind w:left="2880" w:hanging="360"/>
+      </w:pPr>
+      <w:rPr>
+        <w:rFonts w:ascii="Symbol" w:hAnsi="Symbol" w:hint="default"/>
+      </w:rPr>
+    </w:lvl>
+    <w:lvl w:ilvl="4" w:tplc="04090003" w:tentative="1">
+      <w:start w:val="1"/>
+      <w:numFmt w:val="bullet"/>
+      <w:lvlText w:val="o"/>
+      <w:lvlJc w:val="left"/>
+      <w:pPr>
+        <w:ind w:left="3600" w:hanging="360"/>
+      </w:pPr>
+      <w:rPr>
+        <w:rFonts w:ascii="Courier New" w:hAnsi="Courier New" w:cs="Courier New" w:hint="default"/>
+      </w:rPr>
+    </w:lvl>
+    <w:lvl w:ilvl="5" w:tplc="04090005" w:tentative="1">
+      <w:start w:val="1"/>
+      <w:numFmt w:val="bullet"/>
+      <w:lvlText w:val=""/>
+      <w:lvlJc w:val="left"/>
+      <w:pPr>
+        <w:ind w:left="4320" w:hanging="360"/>
+      </w:pPr>
+      <w:rPr>
+        <w:rFonts w:ascii="Wingdings" w:hAnsi="Wingdings" w:hint="default"/>
+      </w:rPr>
+    </w:lvl>
+    <w:lvl w:ilvl="6" w:tplc="04090001" w:tentative="1">
+      <w:start w:val="1"/>
+      <w:numFmt w:val="bullet"/>
+      <w:lvlText w:val=""/>
+      <w:lvlJc w:val="left"/>
+      <w:pPr>
+        <w:ind w:left="5040" w:hanging="360"/>
+      </w:pPr>
+      <w:rPr>
+        <w:rFonts w:ascii="Symbol" w:hAnsi="Symbol" w:hint="default"/>
+      </w:rPr>
+    </w:lvl>
+    <w:lvl w:ilvl="7" w:tplc="04090003" w:tentative="1">
+      <w:start w:val="1"/>
+      <w:numFmt w:val="bullet"/>
+      <w:lvlText w:val="o"/>
+      <w:lvlJc w:val="left"/>
+      <w:pPr>
+        <w:ind w:left="5760" w:hanging="360"/>
+      </w:pPr>
+      <w:rPr>
+        <w:rFonts w:ascii="Courier New" w:hAnsi="Courier New" w:cs="Courier New" w:hint="default"/>
+      </w:rPr>
+    </w:lvl>
+    <w:lvl w:ilvl="8" w:tplc="04090005" w:tentative="1">
+      <w:start w:val="1"/>
+      <w:numFmt w:val="bullet"/>
+      <w:lvlText w:val=""/>
+      <w:lvlJc w:val="left"/>
+      <w:pPr>
+        <w:ind w:left="6480" w:hanging="360"/>
+      </w:pPr>
+      <w:rPr>
+        <w:rFonts w:ascii="Wingdings" w:hAnsi="Wingdings" w:hint="default"/>
+      </w:rPr>
+    </w:lvl>
+  </w:abstractNum>
+  <w:abstractNum w:abstractNumId="15" w15:restartNumberingAfterBreak="0">
     <w:nsid w:val="4964413D"/>
     <w:multiLevelType w:val="hybridMultilevel"/>
     <w:tmpl w:val="E626F9A6"/>
@@ -4597,7 +5510,7 @@
       </w:rPr>
     </w:lvl>
   </w:abstractNum>
-  <w:abstractNum w:abstractNumId="14" w15:restartNumberingAfterBreak="0">
+  <w:abstractNum w:abstractNumId="16" w15:restartNumberingAfterBreak="0">
     <w:nsid w:val="4DAE5DFE"/>
     <w:multiLevelType w:val="hybridMultilevel"/>
     <w:tmpl w:val="53124CE4"/>
@@ -4737,7 +5650,7 @@
       </w:rPr>
     </w:lvl>
   </w:abstractNum>
-  <w:abstractNum w:abstractNumId="15" w15:restartNumberingAfterBreak="0">
+  <w:abstractNum w:abstractNumId="17" w15:restartNumberingAfterBreak="0">
     <w:nsid w:val="4E457308"/>
     <w:multiLevelType w:val="hybridMultilevel"/>
     <w:tmpl w:val="7B4C8BA4"/>
@@ -4877,7 +5790,7 @@
       </w:rPr>
     </w:lvl>
   </w:abstractNum>
-  <w:abstractNum w:abstractNumId="16" w15:restartNumberingAfterBreak="0">
+  <w:abstractNum w:abstractNumId="18" w15:restartNumberingAfterBreak="0">
     <w:nsid w:val="5336160C"/>
     <w:multiLevelType w:val="hybridMultilevel"/>
     <w:tmpl w:val="11C2B384"/>
@@ -5017,7 +5930,7 @@
       </w:rPr>
     </w:lvl>
   </w:abstractNum>
-  <w:abstractNum w:abstractNumId="17" w15:restartNumberingAfterBreak="0">
+  <w:abstractNum w:abstractNumId="19" w15:restartNumberingAfterBreak="0">
     <w:nsid w:val="57982D7E"/>
     <w:multiLevelType w:val="hybridMultilevel"/>
     <w:tmpl w:val="07F464DC"/>
@@ -5157,7 +6070,7 @@
       </w:rPr>
     </w:lvl>
   </w:abstractNum>
-  <w:abstractNum w:abstractNumId="18" w15:restartNumberingAfterBreak="0">
+  <w:abstractNum w:abstractNumId="20" w15:restartNumberingAfterBreak="0">
     <w:nsid w:val="58F9045B"/>
     <w:multiLevelType w:val="hybridMultilevel"/>
     <w:tmpl w:val="929E213E"/>
@@ -5297,7 +6210,7 @@
       </w:rPr>
     </w:lvl>
   </w:abstractNum>
-  <w:abstractNum w:abstractNumId="19" w15:restartNumberingAfterBreak="0">
+  <w:abstractNum w:abstractNumId="21" w15:restartNumberingAfterBreak="0">
     <w:nsid w:val="59F604AA"/>
     <w:multiLevelType w:val="hybridMultilevel"/>
     <w:tmpl w:val="5E92770E"/>
@@ -5437,7 +6350,7 @@
       </w:rPr>
     </w:lvl>
   </w:abstractNum>
-  <w:abstractNum w:abstractNumId="20" w15:restartNumberingAfterBreak="0">
+  <w:abstractNum w:abstractNumId="22" w15:restartNumberingAfterBreak="0">
     <w:nsid w:val="5B242B17"/>
     <w:multiLevelType w:val="hybridMultilevel"/>
     <w:tmpl w:val="97E4B07C"/>
@@ -5577,7 +6490,7 @@
       </w:rPr>
     </w:lvl>
   </w:abstractNum>
-  <w:abstractNum w:abstractNumId="21" w15:restartNumberingAfterBreak="0">
+  <w:abstractNum w:abstractNumId="23" w15:restartNumberingAfterBreak="0">
     <w:nsid w:val="5F9F2F30"/>
     <w:multiLevelType w:val="hybridMultilevel"/>
     <w:tmpl w:val="08063E4A"/>
@@ -5717,7 +6630,7 @@
       </w:rPr>
     </w:lvl>
   </w:abstractNum>
-  <w:abstractNum w:abstractNumId="22" w15:restartNumberingAfterBreak="0">
+  <w:abstractNum w:abstractNumId="24" w15:restartNumberingAfterBreak="0">
     <w:nsid w:val="6BAF6B2D"/>
     <w:multiLevelType w:val="hybridMultilevel"/>
     <w:tmpl w:val="E44E4180"/>
@@ -5857,7 +6770,7 @@
       </w:rPr>
     </w:lvl>
   </w:abstractNum>
-  <w:abstractNum w:abstractNumId="23" w15:restartNumberingAfterBreak="0">
+  <w:abstractNum w:abstractNumId="25" w15:restartNumberingAfterBreak="0">
     <w:nsid w:val="6C2468AE"/>
     <w:multiLevelType w:val="singleLevel"/>
     <w:tmpl w:val="04090001"/>
@@ -5877,7 +6790,7 @@
       </w:rPr>
     </w:lvl>
   </w:abstractNum>
-  <w:abstractNum w:abstractNumId="24" w15:restartNumberingAfterBreak="0">
+  <w:abstractNum w:abstractNumId="26" w15:restartNumberingAfterBreak="0">
     <w:nsid w:val="71C275DA"/>
     <w:multiLevelType w:val="hybridMultilevel"/>
     <w:tmpl w:val="0E846404"/>
@@ -6017,7 +6930,7 @@
       </w:rPr>
     </w:lvl>
   </w:abstractNum>
-  <w:abstractNum w:abstractNumId="25" w15:restartNumberingAfterBreak="0">
+  <w:abstractNum w:abstractNumId="27" w15:restartNumberingAfterBreak="0">
     <w:nsid w:val="72365941"/>
     <w:multiLevelType w:val="hybridMultilevel"/>
     <w:tmpl w:val="997CCBB6"/>
@@ -6157,7 +7070,7 @@
       </w:rPr>
     </w:lvl>
   </w:abstractNum>
-  <w:abstractNum w:abstractNumId="26" w15:restartNumberingAfterBreak="0">
+  <w:abstractNum w:abstractNumId="28" w15:restartNumberingAfterBreak="0">
     <w:nsid w:val="770D055C"/>
     <w:multiLevelType w:val="singleLevel"/>
     <w:tmpl w:val="01848158"/>
@@ -6177,7 +7090,7 @@
       </w:rPr>
     </w:lvl>
   </w:abstractNum>
-  <w:abstractNum w:abstractNumId="27" w15:restartNumberingAfterBreak="0">
+  <w:abstractNum w:abstractNumId="29" w15:restartNumberingAfterBreak="0">
     <w:nsid w:val="779F6A22"/>
     <w:multiLevelType w:val="singleLevel"/>
     <w:tmpl w:val="04090001"/>
@@ -6213,73 +7126,73 @@
     <w:abstractNumId w:val="0"/>
   </w:num>
   <w:num w:numId="6">
-    <w:abstractNumId w:val="9"/>
+    <w:abstractNumId w:val="10"/>
   </w:num>
   <w:num w:numId="7">
+    <w:abstractNumId w:val="7"/>
+  </w:num>
+  <w:num w:numId="8">
+    <w:abstractNumId w:val="29"/>
+  </w:num>
+  <w:num w:numId="9">
+    <w:abstractNumId w:val="25"/>
+  </w:num>
+  <w:num w:numId="10">
     <w:abstractNumId w:val="6"/>
   </w:num>
-  <w:num w:numId="8">
-    <w:abstractNumId w:val="27"/>
-  </w:num>
-  <w:num w:numId="9">
-    <w:abstractNumId w:val="23"/>
-  </w:num>
-  <w:num w:numId="10">
-    <w:abstractNumId w:val="5"/>
-  </w:num>
   <w:num w:numId="11">
-    <w:abstractNumId w:val="10"/>
+    <w:abstractNumId w:val="11"/>
   </w:num>
   <w:num w:numId="12">
-    <w:abstractNumId w:val="26"/>
+    <w:abstractNumId w:val="28"/>
   </w:num>
   <w:num w:numId="13">
-    <w:abstractNumId w:val="12"/>
+    <w:abstractNumId w:val="13"/>
   </w:num>
   <w:num w:numId="14">
-    <w:abstractNumId w:val="17"/>
+    <w:abstractNumId w:val="19"/>
   </w:num>
   <w:num w:numId="15">
-    <w:abstractNumId w:val="21"/>
+    <w:abstractNumId w:val="23"/>
   </w:num>
   <w:num w:numId="16">
     <w:abstractNumId w:val="2"/>
   </w:num>
   <w:num w:numId="17">
-    <w:abstractNumId w:val="19"/>
+    <w:abstractNumId w:val="21"/>
   </w:num>
   <w:num w:numId="18">
-    <w:abstractNumId w:val="22"/>
+    <w:abstractNumId w:val="24"/>
   </w:num>
   <w:num w:numId="19">
-    <w:abstractNumId w:val="13"/>
+    <w:abstractNumId w:val="15"/>
   </w:num>
   <w:num w:numId="20">
-    <w:abstractNumId w:val="24"/>
+    <w:abstractNumId w:val="26"/>
   </w:num>
   <w:num w:numId="21">
+    <w:abstractNumId w:val="9"/>
+  </w:num>
+  <w:num w:numId="22">
+    <w:abstractNumId w:val="20"/>
+  </w:num>
+  <w:num w:numId="23">
+    <w:abstractNumId w:val="16"/>
+  </w:num>
+  <w:num w:numId="24">
     <w:abstractNumId w:val="8"/>
   </w:num>
-  <w:num w:numId="22">
+  <w:num w:numId="25">
     <w:abstractNumId w:val="18"/>
   </w:num>
-  <w:num w:numId="23">
-    <w:abstractNumId w:val="14"/>
-  </w:num>
-  <w:num w:numId="24">
-    <w:abstractNumId w:val="7"/>
-  </w:num>
-  <w:num w:numId="25">
-    <w:abstractNumId w:val="16"/>
-  </w:num>
   <w:num w:numId="26">
-    <w:abstractNumId w:val="25"/>
+    <w:abstractNumId w:val="27"/>
   </w:num>
   <w:num w:numId="27">
-    <w:abstractNumId w:val="11"/>
+    <w:abstractNumId w:val="12"/>
   </w:num>
   <w:num w:numId="28">
-    <w:abstractNumId w:val="20"/>
+    <w:abstractNumId w:val="22"/>
   </w:num>
   <w:num w:numId="29">
     <w:abstractNumId w:val="1"/>
@@ -6291,7 +7204,7 @@
     <w:abstractNumId w:val="3"/>
   </w:num>
   <w:num w:numId="32">
-    <w:abstractNumId w:val="15"/>
+    <w:abstractNumId w:val="17"/>
   </w:num>
   <w:num w:numId="33">
     <w:abstractNumId w:val="0"/>
@@ -6307,6 +7220,12 @@
   </w:num>
   <w:num w:numId="37">
     <w:abstractNumId w:val="0"/>
+  </w:num>
+  <w:num w:numId="38">
+    <w:abstractNumId w:val="5"/>
+  </w:num>
+  <w:num w:numId="39">
+    <w:abstractNumId w:val="14"/>
   </w:num>
   <w:numIdMacAtCleanup w:val="32"/>
 </w:numbering>
@@ -7032,6 +7951,7 @@
   <w:style w:type="paragraph" w:styleId="BodyText">
     <w:name w:val="Body Text"/>
     <w:basedOn w:val="Normal"/>
+    <w:link w:val="BodyTextChar"/>
     <w:semiHidden/>
     <w:pPr>
       <w:keepLines/>
@@ -7409,6 +8329,40 @@
       <w:szCs w:val="16"/>
     </w:rPr>
   </w:style>
+  <w:style w:type="paragraph" w:styleId="ListParagraph">
+    <w:name w:val="List Paragraph"/>
+    <w:basedOn w:val="Normal"/>
+    <w:uiPriority w:val="34"/>
+    <w:qFormat/>
+    <w:rsid w:val="00A458F0"/>
+    <w:pPr>
+      <w:ind w:left="720"/>
+      <w:contextualSpacing/>
+    </w:pPr>
+  </w:style>
+  <w:style w:type="table" w:styleId="TableGrid">
+    <w:name w:val="Table Grid"/>
+    <w:basedOn w:val="TableNormal"/>
+    <w:uiPriority w:val="59"/>
+    <w:rsid w:val="00A458F0"/>
+    <w:tblPr>
+      <w:tblBorders>
+        <w:top w:val="single" w:sz="4" w:space="0" w:color="auto"/>
+        <w:left w:val="single" w:sz="4" w:space="0" w:color="auto"/>
+        <w:bottom w:val="single" w:sz="4" w:space="0" w:color="auto"/>
+        <w:right w:val="single" w:sz="4" w:space="0" w:color="auto"/>
+        <w:insideH w:val="single" w:sz="4" w:space="0" w:color="auto"/>
+        <w:insideV w:val="single" w:sz="4" w:space="0" w:color="auto"/>
+      </w:tblBorders>
+    </w:tblPr>
+  </w:style>
+  <w:style w:type="character" w:customStyle="1" w:styleId="BodyTextChar">
+    <w:name w:val="Body Text Char"/>
+    <w:basedOn w:val="DefaultParagraphFont"/>
+    <w:link w:val="BodyText"/>
+    <w:semiHidden/>
+    <w:rsid w:val="00A92F92"/>
+  </w:style>
 </w:styles>
 </file>
 

</xml_diff>

<commit_message>
Edit test plan test item
</commit_message>
<xml_diff>
--- a/docs/test/ktpm1_Group06_test_plan_v1.docx
+++ b/docs/test/ktpm1_Group06_test_plan_v1.docx
@@ -15,11 +15,21 @@
         <w:pStyle w:val="Title"/>
         <w:jc w:val="right"/>
       </w:pPr>
-      <w:fldSimple w:instr=" TITLE  \* MERGEFORMAT ">
-        <w:r>
-          <w:t>&lt;Iteration/ Master&gt; Test Plan</w:t>
-        </w:r>
-      </w:fldSimple>
+      <w:r>
+        <w:fldChar w:fldCharType="begin"/>
+      </w:r>
+      <w:r>
+        <w:instrText xml:space="preserve"> TITLE  \* MERGEFORMAT </w:instrText>
+      </w:r>
+      <w:r>
+        <w:fldChar w:fldCharType="separate"/>
+      </w:r>
+      <w:r>
+        <w:t>&lt;Iteration/ Master&gt; Test Plan</w:t>
+      </w:r>
+      <w:r>
+        <w:fldChar w:fldCharType="end"/>
+      </w:r>
     </w:p>
     <w:p/>
     <w:p>
@@ -1093,11 +1103,22 @@
       <w:r>
         <w:br w:type="page"/>
       </w:r>
-      <w:fldSimple w:instr=" TITLE  \* MERGEFORMAT ">
-        <w:r>
-          <w:t>&lt;Iteration/ Master&gt; Test Plan</w:t>
-        </w:r>
-      </w:fldSimple>
+      <w:r>
+        <w:lastRenderedPageBreak/>
+        <w:fldChar w:fldCharType="begin"/>
+      </w:r>
+      <w:r>
+        <w:instrText xml:space="preserve"> TITLE  \* MERGEFORMAT </w:instrText>
+      </w:r>
+      <w:r>
+        <w:fldChar w:fldCharType="separate"/>
+      </w:r>
+      <w:r>
+        <w:t>&lt;Iteration/ Master&gt; Test Plan</w:t>
+      </w:r>
+      <w:r>
+        <w:fldChar w:fldCharType="end"/>
+      </w:r>
     </w:p>
     <w:p>
       <w:pPr>
@@ -1265,10 +1286,16 @@
         <w:t xml:space="preserve"> as stated in the use case</w:t>
       </w:r>
       <w:r>
-        <w:t xml:space="preserve"> specification document. This testing process will be conducted by the test</w:t>
-      </w:r>
-      <w:r>
-        <w:t xml:space="preserve"> team</w:t>
+        <w:t xml:space="preserve"> specification document</w:t>
+      </w:r>
+      <w:r>
+        <w:t>. Conduct units test, components test as well as integration test</w:t>
+      </w:r>
+      <w:r>
+        <w:t xml:space="preserve">. This testing process will be conducted by the </w:t>
+      </w:r>
+      <w:r>
+        <w:t>development team and test team</w:t>
       </w:r>
     </w:p>
     <w:p>
@@ -1336,6 +1363,9 @@
       </w:r>
       <w:r>
         <w:t xml:space="preserve"> of the application under testing workload. This testing process will be conducted by the test team and the end user of the application</w:t>
+      </w:r>
+      <w:r>
+        <w:t>, may be achived by automated testing</w:t>
       </w:r>
     </w:p>
     <w:p>
@@ -1405,6 +1435,9 @@
       </w:pPr>
       <w:r>
         <w:t>Personal computers</w:t>
+      </w:r>
+      <w:r>
+        <w:t xml:space="preserve"> with Windows, MacOS, UNIX operating system</w:t>
       </w:r>
     </w:p>
     <w:p>
@@ -1870,6 +1903,7 @@
               <w:pStyle w:val="BodyText1"/>
             </w:pPr>
             <w:r>
+              <w:lastRenderedPageBreak/>
               <w:t>Microsoft Edge</w:t>
             </w:r>
           </w:p>
@@ -1951,7 +1985,6 @@
               <w:pStyle w:val="BodyText1"/>
             </w:pPr>
             <w:r>
-              <w:lastRenderedPageBreak/>
               <w:t>Opera</w:t>
             </w:r>
           </w:p>
@@ -2173,6 +2206,150 @@
             </w:pPr>
             <w:r>
               <w:t>Internet Browser</w:t>
+            </w:r>
+          </w:p>
+        </w:tc>
+      </w:tr>
+      <w:tr>
+        <w:trPr>
+          <w:cantSplit/>
+        </w:trPr>
+        <w:tc>
+          <w:tcPr>
+            <w:tcW w:w="2358" w:type="dxa"/>
+            <w:tcBorders>
+              <w:top w:val="single" w:sz="6" w:space="0" w:color="000000"/>
+              <w:left w:val="single" w:sz="6" w:space="0" w:color="000000"/>
+              <w:bottom w:val="single" w:sz="6" w:space="0" w:color="000000"/>
+            </w:tcBorders>
+          </w:tcPr>
+          <w:p>
+            <w:pPr>
+              <w:pStyle w:val="BodyText1"/>
+            </w:pPr>
+            <w:r>
+              <w:t>MacOS</w:t>
+            </w:r>
+          </w:p>
+        </w:tc>
+        <w:tc>
+          <w:tcPr>
+            <w:tcW w:w="3240" w:type="dxa"/>
+            <w:tcBorders>
+              <w:top w:val="single" w:sz="6" w:space="0" w:color="000000"/>
+              <w:bottom w:val="single" w:sz="6" w:space="0" w:color="000000"/>
+            </w:tcBorders>
+          </w:tcPr>
+          <w:p>
+            <w:pPr>
+              <w:pStyle w:val="BodyText1"/>
+            </w:pPr>
+            <w:r>
+              <w:t>Cross platform testing</w:t>
+            </w:r>
+          </w:p>
+        </w:tc>
+        <w:tc>
+          <w:tcPr>
+            <w:tcW w:w="1530" w:type="dxa"/>
+            <w:tcBorders>
+              <w:top w:val="single" w:sz="6" w:space="0" w:color="000000"/>
+              <w:bottom w:val="single" w:sz="6" w:space="0" w:color="000000"/>
+            </w:tcBorders>
+          </w:tcPr>
+          <w:p>
+            <w:pPr>
+              <w:pStyle w:val="BodyText1"/>
+            </w:pPr>
+          </w:p>
+        </w:tc>
+        <w:tc>
+          <w:tcPr>
+            <w:tcW w:w="2340" w:type="dxa"/>
+            <w:tcBorders>
+              <w:top w:val="single" w:sz="6" w:space="0" w:color="000000"/>
+              <w:bottom w:val="single" w:sz="6" w:space="0" w:color="000000"/>
+              <w:right w:val="single" w:sz="6" w:space="0" w:color="000000"/>
+            </w:tcBorders>
+          </w:tcPr>
+          <w:p>
+            <w:pPr>
+              <w:pStyle w:val="BodyText1"/>
+            </w:pPr>
+            <w:r>
+              <w:t>Operating System</w:t>
+            </w:r>
+          </w:p>
+        </w:tc>
+      </w:tr>
+      <w:tr>
+        <w:trPr>
+          <w:cantSplit/>
+        </w:trPr>
+        <w:tc>
+          <w:tcPr>
+            <w:tcW w:w="2358" w:type="dxa"/>
+            <w:tcBorders>
+              <w:top w:val="single" w:sz="6" w:space="0" w:color="000000"/>
+              <w:left w:val="single" w:sz="6" w:space="0" w:color="000000"/>
+              <w:bottom w:val="single" w:sz="6" w:space="0" w:color="000000"/>
+            </w:tcBorders>
+          </w:tcPr>
+          <w:p>
+            <w:pPr>
+              <w:pStyle w:val="BodyText1"/>
+            </w:pPr>
+            <w:r>
+              <w:t>Ubuntu</w:t>
+            </w:r>
+          </w:p>
+        </w:tc>
+        <w:tc>
+          <w:tcPr>
+            <w:tcW w:w="3240" w:type="dxa"/>
+            <w:tcBorders>
+              <w:top w:val="single" w:sz="6" w:space="0" w:color="000000"/>
+              <w:bottom w:val="single" w:sz="6" w:space="0" w:color="000000"/>
+            </w:tcBorders>
+          </w:tcPr>
+          <w:p>
+            <w:pPr>
+              <w:pStyle w:val="BodyText1"/>
+            </w:pPr>
+            <w:r>
+              <w:t>Cross platform testing</w:t>
+            </w:r>
+          </w:p>
+        </w:tc>
+        <w:tc>
+          <w:tcPr>
+            <w:tcW w:w="1530" w:type="dxa"/>
+            <w:tcBorders>
+              <w:top w:val="single" w:sz="6" w:space="0" w:color="000000"/>
+              <w:bottom w:val="single" w:sz="6" w:space="0" w:color="000000"/>
+            </w:tcBorders>
+          </w:tcPr>
+          <w:p>
+            <w:pPr>
+              <w:pStyle w:val="BodyText1"/>
+            </w:pPr>
+          </w:p>
+        </w:tc>
+        <w:tc>
+          <w:tcPr>
+            <w:tcW w:w="2340" w:type="dxa"/>
+            <w:tcBorders>
+              <w:top w:val="single" w:sz="6" w:space="0" w:color="000000"/>
+              <w:bottom w:val="single" w:sz="6" w:space="0" w:color="000000"/>
+              <w:right w:val="single" w:sz="6" w:space="0" w:color="000000"/>
+            </w:tcBorders>
+          </w:tcPr>
+          <w:p>
+            <w:pPr>
+              <w:pStyle w:val="BodyText1"/>
+            </w:pPr>
+            <w:r>
+              <w:t>Operating System</w:t>
             </w:r>
           </w:p>
         </w:tc>
@@ -3620,11 +3797,21 @@
           <w:r>
             <w:sym w:font="Symbol" w:char="F0D3"/>
           </w:r>
-          <w:fldSimple w:instr=" DOCPROPERTY &quot;Company&quot;  \* MERGEFORMAT ">
-            <w:r>
-              <w:t>&lt;Company Name&gt;</w:t>
-            </w:r>
-          </w:fldSimple>
+          <w:r>
+            <w:fldChar w:fldCharType="begin"/>
+          </w:r>
+          <w:r>
+            <w:instrText xml:space="preserve"> DOCPROPERTY "Company"  \* MERGEFORMAT </w:instrText>
+          </w:r>
+          <w:r>
+            <w:fldChar w:fldCharType="separate"/>
+          </w:r>
+          <w:r>
+            <w:t>&lt;Company Name&gt;</w:t>
+          </w:r>
+          <w:r>
+            <w:fldChar w:fldCharType="end"/>
+          </w:r>
           <w:r>
             <w:t xml:space="preserve">, </w:t>
           </w:r>
@@ -3857,11 +4044,21 @@
           <w:tcW w:w="6379" w:type="dxa"/>
         </w:tcPr>
         <w:p>
-          <w:fldSimple w:instr=" TITLE  \* MERGEFORMAT ">
-            <w:r>
-              <w:t>Test Plan</w:t>
-            </w:r>
-          </w:fldSimple>
+          <w:r>
+            <w:fldChar w:fldCharType="begin"/>
+          </w:r>
+          <w:r>
+            <w:instrText xml:space="preserve"> TITLE  \* MERGEFORMAT </w:instrText>
+          </w:r>
+          <w:r>
+            <w:fldChar w:fldCharType="separate"/>
+          </w:r>
+          <w:r>
+            <w:t>Test Plan</w:t>
+          </w:r>
+          <w:r>
+            <w:fldChar w:fldCharType="end"/>
+          </w:r>
         </w:p>
       </w:tc>
       <w:tc>

</xml_diff>